<commit_message>
[UPDATE] File updates for C&C
</commit_message>
<xml_diff>
--- a/Documentation/Objective list.docx
+++ b/Documentation/Objective list.docx
@@ -16,7 +16,7 @@
           <w:bCs/>
           <w:u w:val="single"/>
         </w:rPr>
-        <w:t>Immediate</w:t>
+        <w:t>Short Term</w:t>
       </w:r>
       <w:r>
         <w:rPr>
@@ -41,24 +41,17 @@
         </w:rPr>
       </w:pPr>
       <w:r>
-        <w:t>Add the following mechanics</w:t>
-      </w:r>
-    </w:p>
-    <w:p>
-      <w:pPr>
-        <w:pStyle w:val="ListParagraph"/>
-        <w:numPr>
-          <w:ilvl w:val="1"/>
-          <w:numId w:val="6"/>
-        </w:numPr>
+        <w:t xml:space="preserve">Redo/Improve </w:t>
+      </w:r>
+      <w:r>
         <w:rPr>
           <w:b/>
           <w:bCs/>
-          <w:u w:val="single"/>
-        </w:rPr>
-      </w:pPr>
-      <w:r>
-        <w:t>Leeched</w:t>
+        </w:rPr>
+        <w:t xml:space="preserve">useMove() </w:t>
+      </w:r>
+      <w:r>
+        <w:t>function</w:t>
       </w:r>
     </w:p>
     <w:p>
@@ -75,14 +68,17 @@
         </w:rPr>
       </w:pPr>
       <w:r>
-        <w:t>Wrapped</w:t>
-      </w:r>
-    </w:p>
-    <w:p>
-      <w:pPr>
-        <w:pStyle w:val="ListParagraph"/>
-        <w:numPr>
-          <w:ilvl w:val="1"/>
+        <w:t xml:space="preserve">Redo/improve check points for fainted </w:t>
+      </w:r>
+      <w:r>
+        <w:t>Pokémon</w:t>
+      </w:r>
+    </w:p>
+    <w:p>
+      <w:pPr>
+        <w:pStyle w:val="ListParagraph"/>
+        <w:numPr>
+          <w:ilvl w:val="0"/>
           <w:numId w:val="6"/>
         </w:numPr>
         <w:rPr>
@@ -92,7 +88,7 @@
         </w:rPr>
       </w:pPr>
       <w:r>
-        <w:t>Weather</w:t>
+        <w:t>Add the following mechanics</w:t>
       </w:r>
     </w:p>
     <w:p>
@@ -109,7 +105,7 @@
         </w:rPr>
       </w:pPr>
       <w:r>
-        <w:t>Struggle</w:t>
+        <w:t>Leeched</w:t>
       </w:r>
     </w:p>
     <w:p>
@@ -126,16 +122,11 @@
         </w:rPr>
       </w:pPr>
       <w:r>
-        <w:t>Guarantee hit</w:t>
-      </w:r>
-    </w:p>
-    <w:p>
-      <w:pPr>
-        <w:pStyle w:val="ListParagraph"/>
-        <w:numPr>
-          <w:ilvl w:val="1"/>
-          <w:numId w:val="6"/>
-        </w:numPr>
+        <w:t>Wrapped</w:t>
+      </w:r>
+    </w:p>
+    <w:p>
+      <w:pPr>
         <w:rPr>
           <w:b/>
           <w:bCs/>
@@ -143,41 +134,20 @@
         </w:rPr>
       </w:pPr>
       <w:r>
-        <w:t>Priority moves</w:t>
-      </w:r>
-    </w:p>
-    <w:p>
-      <w:pPr>
-        <w:pStyle w:val="ListParagraph"/>
-        <w:numPr>
-          <w:ilvl w:val="1"/>
-          <w:numId w:val="6"/>
-        </w:numPr>
         <w:rPr>
           <w:b/>
           <w:bCs/>
           <w:u w:val="single"/>
         </w:rPr>
-      </w:pPr>
-      <w:r>
-        <w:t>Taunt</w:t>
-      </w:r>
-    </w:p>
-    <w:p>
-      <w:pPr>
-        <w:pStyle w:val="ListParagraph"/>
-        <w:numPr>
-          <w:ilvl w:val="1"/>
-          <w:numId w:val="6"/>
-        </w:numPr>
+        <w:t>Long Term</w:t>
+      </w:r>
+      <w:r>
         <w:rPr>
           <w:b/>
           <w:bCs/>
           <w:u w:val="single"/>
         </w:rPr>
-      </w:pPr>
-      <w:r>
-        <w:t>Attract – add genders</w:t>
+        <w:t xml:space="preserve"> Objectives</w:t>
       </w:r>
     </w:p>
     <w:p>
@@ -185,262 +155,338 @@
         <w:pStyle w:val="ListParagraph"/>
         <w:numPr>
           <w:ilvl w:val="0"/>
-          <w:numId w:val="6"/>
-        </w:numPr>
+          <w:numId w:val="3"/>
+        </w:numPr>
+        <w:rPr>
+          <w:i/>
+          <w:iCs/>
+        </w:rPr>
+      </w:pPr>
+      <w:r>
+        <w:t>Core Related Objectives</w:t>
+      </w:r>
+    </w:p>
+    <w:p>
+      <w:pPr>
+        <w:pStyle w:val="ListParagraph"/>
+        <w:numPr>
+          <w:ilvl w:val="1"/>
+          <w:numId w:val="3"/>
+        </w:numPr>
+        <w:rPr>
+          <w:i/>
+          <w:iCs/>
+        </w:rPr>
+      </w:pPr>
+      <w:r>
+        <w:t>Continue to add</w:t>
+      </w:r>
+      <w:r>
+        <w:t xml:space="preserve"> </w:t>
+      </w:r>
+      <w:r>
+        <w:t>Pokémon</w:t>
+      </w:r>
+      <w:r>
+        <w:t xml:space="preserve"> and moves</w:t>
+      </w:r>
+    </w:p>
+    <w:p>
+      <w:pPr>
+        <w:pStyle w:val="ListParagraph"/>
+        <w:numPr>
+          <w:ilvl w:val="1"/>
+          <w:numId w:val="3"/>
+        </w:numPr>
+        <w:rPr>
+          <w:i/>
+          <w:iCs/>
+        </w:rPr>
+      </w:pPr>
+      <w:r>
+        <w:t>Identify / Modularize / Improve code</w:t>
+      </w:r>
+    </w:p>
+    <w:p>
+      <w:pPr>
+        <w:pStyle w:val="ListParagraph"/>
+        <w:numPr>
+          <w:ilvl w:val="0"/>
+          <w:numId w:val="3"/>
+        </w:numPr>
+        <w:rPr>
+          <w:i/>
+          <w:iCs/>
+        </w:rPr>
+      </w:pPr>
+      <w:r>
+        <w:t>Documentation related objectives</w:t>
+      </w:r>
+    </w:p>
+    <w:p>
+      <w:pPr>
+        <w:pStyle w:val="ListParagraph"/>
+        <w:numPr>
+          <w:ilvl w:val="1"/>
+          <w:numId w:val="3"/>
+        </w:numPr>
+        <w:rPr>
+          <w:i/>
+          <w:iCs/>
+        </w:rPr>
+      </w:pPr>
+      <w:r>
+        <w:t>Design document</w:t>
+      </w:r>
+    </w:p>
+    <w:p>
+      <w:pPr>
+        <w:pStyle w:val="ListParagraph"/>
+        <w:numPr>
+          <w:ilvl w:val="0"/>
+          <w:numId w:val="3"/>
+        </w:numPr>
+        <w:rPr>
+          <w:i/>
+          <w:iCs/>
+        </w:rPr>
+      </w:pPr>
+      <w:r>
+        <w:t>Work on the GUI Template</w:t>
+      </w:r>
+    </w:p>
+    <w:p>
+      <w:pPr>
         <w:rPr>
           <w:b/>
           <w:bCs/>
           <w:u w:val="single"/>
         </w:rPr>
       </w:pPr>
-    </w:p>
-    <w:p>
-      <w:pPr>
+      <w:r>
         <w:rPr>
           <w:b/>
           <w:bCs/>
           <w:u w:val="single"/>
         </w:rPr>
-      </w:pPr>
-      <w:r>
+        <w:t>Future Objectives</w:t>
+      </w:r>
+    </w:p>
+    <w:p>
+      <w:pPr>
+        <w:pStyle w:val="ListParagraph"/>
+        <w:numPr>
+          <w:ilvl w:val="0"/>
+          <w:numId w:val="3"/>
+        </w:numPr>
+        <w:rPr>
+          <w:u w:val="single"/>
+        </w:rPr>
+      </w:pPr>
+      <w:r>
+        <w:t>Future game mechanics to add</w:t>
+      </w:r>
+    </w:p>
+    <w:p>
+      <w:pPr>
+        <w:pStyle w:val="ListParagraph"/>
+        <w:numPr>
+          <w:ilvl w:val="1"/>
+          <w:numId w:val="3"/>
+        </w:numPr>
+        <w:rPr>
+          <w:u w:val="single"/>
+        </w:rPr>
+      </w:pPr>
+      <w:r>
+        <w:t>Pokémon items</w:t>
+      </w:r>
+    </w:p>
+    <w:p>
+      <w:pPr>
+        <w:pStyle w:val="ListParagraph"/>
+        <w:numPr>
+          <w:ilvl w:val="2"/>
+          <w:numId w:val="3"/>
+        </w:numPr>
+        <w:rPr>
+          <w:u w:val="single"/>
+        </w:rPr>
+      </w:pPr>
+      <w:r>
+        <w:t>Berries</w:t>
+      </w:r>
+    </w:p>
+    <w:p>
+      <w:pPr>
+        <w:pStyle w:val="ListParagraph"/>
+        <w:numPr>
+          <w:ilvl w:val="2"/>
+          <w:numId w:val="3"/>
+        </w:numPr>
+        <w:rPr>
+          <w:u w:val="single"/>
+        </w:rPr>
+      </w:pPr>
+      <w:r>
+        <w:t>Sashes</w:t>
+      </w:r>
+    </w:p>
+    <w:p>
+      <w:pPr>
+        <w:pStyle w:val="ListParagraph"/>
+        <w:numPr>
+          <w:ilvl w:val="2"/>
+          <w:numId w:val="3"/>
+        </w:numPr>
+        <w:rPr>
+          <w:u w:val="single"/>
+        </w:rPr>
+      </w:pPr>
+      <w:r>
+        <w:t>Plates</w:t>
+      </w:r>
+    </w:p>
+    <w:p>
+      <w:pPr>
+        <w:pStyle w:val="ListParagraph"/>
+        <w:numPr>
+          <w:ilvl w:val="1"/>
+          <w:numId w:val="3"/>
+        </w:numPr>
+        <w:rPr>
+          <w:u w:val="single"/>
+        </w:rPr>
+      </w:pPr>
+      <w:r>
+        <w:t>Trainer items</w:t>
+      </w:r>
+    </w:p>
+    <w:p>
+      <w:pPr>
+        <w:pStyle w:val="ListParagraph"/>
+        <w:numPr>
+          <w:ilvl w:val="2"/>
+          <w:numId w:val="3"/>
+        </w:numPr>
+        <w:rPr>
+          <w:u w:val="single"/>
+        </w:rPr>
+      </w:pPr>
+      <w:r>
+        <w:t>Potions</w:t>
+      </w:r>
+    </w:p>
+    <w:p>
+      <w:pPr>
+        <w:pStyle w:val="ListParagraph"/>
+        <w:numPr>
+          <w:ilvl w:val="2"/>
+          <w:numId w:val="3"/>
+        </w:numPr>
+        <w:rPr>
+          <w:u w:val="single"/>
+        </w:rPr>
+      </w:pPr>
+      <w:r>
+        <w:t>Status heals</w:t>
+      </w:r>
+    </w:p>
+    <w:p>
+      <w:pPr>
+        <w:pStyle w:val="ListParagraph"/>
+        <w:numPr>
+          <w:ilvl w:val="2"/>
+          <w:numId w:val="3"/>
+        </w:numPr>
+        <w:rPr>
+          <w:u w:val="single"/>
+        </w:rPr>
+      </w:pPr>
+      <w:r>
+        <w:t>Money</w:t>
+      </w:r>
+    </w:p>
+    <w:p>
+      <w:pPr>
+        <w:pStyle w:val="ListParagraph"/>
+        <w:numPr>
+          <w:ilvl w:val="0"/>
+          <w:numId w:val="3"/>
+        </w:numPr>
+        <w:rPr>
+          <w:u w:val="single"/>
+        </w:rPr>
+      </w:pPr>
+      <w:r>
+        <w:t xml:space="preserve">Future </w:t>
+      </w:r>
+      <w:r>
+        <w:t>game modes</w:t>
+      </w:r>
+      <w:r>
+        <w:t xml:space="preserve"> to add</w:t>
+      </w:r>
+    </w:p>
+    <w:p>
+      <w:pPr>
+        <w:pStyle w:val="ListParagraph"/>
+        <w:numPr>
+          <w:ilvl w:val="1"/>
+          <w:numId w:val="3"/>
+        </w:numPr>
+        <w:rPr>
+          <w:u w:val="single"/>
+        </w:rPr>
+      </w:pPr>
+      <w:r>
+        <w:t>Double battles</w:t>
+      </w:r>
+    </w:p>
+    <w:p>
+      <w:pPr>
+        <w:pStyle w:val="ListParagraph"/>
+        <w:numPr>
+          <w:ilvl w:val="1"/>
+          <w:numId w:val="3"/>
+        </w:numPr>
+        <w:rPr>
+          <w:u w:val="single"/>
+        </w:rPr>
+      </w:pPr>
+      <w:r>
+        <w:t>Rotation battles</w:t>
+      </w:r>
+    </w:p>
+    <w:p>
+      <w:pPr>
+        <w:pStyle w:val="ListParagraph"/>
+        <w:numPr>
+          <w:ilvl w:val="1"/>
+          <w:numId w:val="3"/>
+        </w:numPr>
+        <w:rPr>
+          <w:u w:val="single"/>
+        </w:rPr>
+      </w:pPr>
+      <w:r>
+        <w:t>Triple battles</w:t>
+      </w:r>
+    </w:p>
+    <w:p>
+      <w:pPr>
         <w:rPr>
           <w:b/>
           <w:bCs/>
           <w:u w:val="single"/>
         </w:rPr>
-        <w:t>Future Objectives</w:t>
-      </w:r>
-    </w:p>
-    <w:p>
-      <w:pPr>
-        <w:pStyle w:val="ListParagraph"/>
-        <w:numPr>
-          <w:ilvl w:val="0"/>
-          <w:numId w:val="3"/>
-        </w:numPr>
-        <w:rPr>
-          <w:u w:val="single"/>
-        </w:rPr>
-      </w:pPr>
-      <w:r>
-        <w:t>Future game mechanics to add</w:t>
-      </w:r>
-    </w:p>
-    <w:p>
-      <w:pPr>
-        <w:pStyle w:val="ListParagraph"/>
-        <w:numPr>
-          <w:ilvl w:val="1"/>
-          <w:numId w:val="3"/>
-        </w:numPr>
-        <w:rPr>
-          <w:u w:val="single"/>
-        </w:rPr>
-      </w:pPr>
-      <w:r>
-        <w:t>Pokémon items</w:t>
-      </w:r>
-    </w:p>
-    <w:p>
-      <w:pPr>
-        <w:pStyle w:val="ListParagraph"/>
-        <w:numPr>
-          <w:ilvl w:val="2"/>
-          <w:numId w:val="3"/>
-        </w:numPr>
-        <w:rPr>
-          <w:u w:val="single"/>
-        </w:rPr>
-      </w:pPr>
-      <w:r>
-        <w:t>Berries</w:t>
-      </w:r>
-    </w:p>
-    <w:p>
-      <w:pPr>
-        <w:pStyle w:val="ListParagraph"/>
-        <w:numPr>
-          <w:ilvl w:val="2"/>
-          <w:numId w:val="3"/>
-        </w:numPr>
-        <w:rPr>
-          <w:u w:val="single"/>
-        </w:rPr>
-      </w:pPr>
-      <w:r>
-        <w:t>Sashes</w:t>
-      </w:r>
-    </w:p>
-    <w:p>
-      <w:pPr>
-        <w:pStyle w:val="ListParagraph"/>
-        <w:numPr>
-          <w:ilvl w:val="2"/>
-          <w:numId w:val="3"/>
-        </w:numPr>
-        <w:rPr>
-          <w:u w:val="single"/>
-        </w:rPr>
-      </w:pPr>
-      <w:r>
-        <w:t>Plates</w:t>
-      </w:r>
-    </w:p>
-    <w:p>
-      <w:pPr>
-        <w:pStyle w:val="ListParagraph"/>
-        <w:numPr>
-          <w:ilvl w:val="1"/>
-          <w:numId w:val="3"/>
-        </w:numPr>
-        <w:rPr>
-          <w:u w:val="single"/>
-        </w:rPr>
-      </w:pPr>
-      <w:r>
-        <w:t>Trainer items</w:t>
-      </w:r>
-    </w:p>
-    <w:p>
-      <w:pPr>
-        <w:pStyle w:val="ListParagraph"/>
-        <w:numPr>
-          <w:ilvl w:val="2"/>
-          <w:numId w:val="3"/>
-        </w:numPr>
-        <w:rPr>
-          <w:u w:val="single"/>
-        </w:rPr>
-      </w:pPr>
-      <w:r>
-        <w:t>Potions</w:t>
-      </w:r>
-    </w:p>
-    <w:p>
-      <w:pPr>
-        <w:pStyle w:val="ListParagraph"/>
-        <w:numPr>
-          <w:ilvl w:val="2"/>
-          <w:numId w:val="3"/>
-        </w:numPr>
-        <w:rPr>
-          <w:u w:val="single"/>
-        </w:rPr>
-      </w:pPr>
-      <w:r>
-        <w:t>Status heals</w:t>
-      </w:r>
-    </w:p>
-    <w:p>
-      <w:pPr>
-        <w:pStyle w:val="ListParagraph"/>
-        <w:numPr>
-          <w:ilvl w:val="2"/>
-          <w:numId w:val="3"/>
-        </w:numPr>
-        <w:rPr>
-          <w:u w:val="single"/>
-        </w:rPr>
-      </w:pPr>
-      <w:r>
-        <w:t>Money</w:t>
-      </w:r>
-    </w:p>
-    <w:p>
-      <w:pPr>
-        <w:pStyle w:val="ListParagraph"/>
-        <w:numPr>
-          <w:ilvl w:val="0"/>
-          <w:numId w:val="3"/>
-        </w:numPr>
-        <w:rPr>
-          <w:u w:val="single"/>
-        </w:rPr>
-      </w:pPr>
-      <w:r>
-        <w:t xml:space="preserve">Future </w:t>
-      </w:r>
-      <w:r>
-        <w:t>game modes</w:t>
-      </w:r>
-      <w:r>
-        <w:t xml:space="preserve"> to add</w:t>
-      </w:r>
-    </w:p>
-    <w:p>
-      <w:pPr>
-        <w:pStyle w:val="ListParagraph"/>
-        <w:numPr>
-          <w:ilvl w:val="1"/>
-          <w:numId w:val="3"/>
-        </w:numPr>
-        <w:rPr>
-          <w:u w:val="single"/>
-        </w:rPr>
-      </w:pPr>
-      <w:r>
-        <w:t>Double battles</w:t>
-      </w:r>
-    </w:p>
-    <w:p>
-      <w:pPr>
-        <w:pStyle w:val="ListParagraph"/>
-        <w:numPr>
-          <w:ilvl w:val="1"/>
-          <w:numId w:val="3"/>
-        </w:numPr>
-        <w:rPr>
-          <w:u w:val="single"/>
-        </w:rPr>
-      </w:pPr>
-      <w:r>
-        <w:t>Rotation battles</w:t>
-      </w:r>
-    </w:p>
-    <w:p>
-      <w:pPr>
-        <w:pStyle w:val="ListParagraph"/>
-        <w:numPr>
-          <w:ilvl w:val="1"/>
-          <w:numId w:val="3"/>
-        </w:numPr>
-        <w:rPr>
-          <w:u w:val="single"/>
-        </w:rPr>
-      </w:pPr>
-      <w:r>
-        <w:t>Triple battles</w:t>
-      </w:r>
-    </w:p>
-    <w:p>
-      <w:pPr>
-        <w:pStyle w:val="ListParagraph"/>
-        <w:numPr>
-          <w:ilvl w:val="1"/>
-          <w:numId w:val="3"/>
-        </w:numPr>
-        <w:rPr>
-          <w:u w:val="single"/>
-        </w:rPr>
-      </w:pPr>
-      <w:r>
-        <w:t>Pokémon Contest</w:t>
-      </w:r>
-    </w:p>
-    <w:p>
-      <w:pPr>
+      </w:pPr>
+      <w:r>
         <w:rPr>
           <w:b/>
           <w:bCs/>
           <w:u w:val="single"/>
         </w:rPr>
-      </w:pPr>
-      <w:r>
-        <w:rPr>
-          <w:b/>
-          <w:bCs/>
-          <w:u w:val="single"/>
-        </w:rPr>
         <w:t>Completed Objectives</w:t>
       </w:r>
     </w:p>
@@ -451,6 +497,45 @@
           <w:ilvl w:val="0"/>
           <w:numId w:val="1"/>
         </w:numPr>
+      </w:pPr>
+      <w:r>
+        <w:t>Create</w:t>
+      </w:r>
+      <w:r>
+        <w:t>d</w:t>
+      </w:r>
+      <w:r>
+        <w:t xml:space="preserve"> Pokémon class</w:t>
+      </w:r>
+    </w:p>
+    <w:p>
+      <w:pPr>
+        <w:pStyle w:val="ListParagraph"/>
+        <w:numPr>
+          <w:ilvl w:val="0"/>
+          <w:numId w:val="1"/>
+        </w:numPr>
+      </w:pPr>
+      <w:r>
+        <w:t>Created</w:t>
+      </w:r>
+      <w:r>
+        <w:t xml:space="preserve"> core</w:t>
+      </w:r>
+      <w:r>
+        <w:t xml:space="preserve"> move classe</w:t>
+      </w:r>
+      <w:r>
+        <w:t>s</w:t>
+      </w:r>
+    </w:p>
+    <w:p>
+      <w:pPr>
+        <w:pStyle w:val="ListParagraph"/>
+        <w:numPr>
+          <w:ilvl w:val="0"/>
+          <w:numId w:val="1"/>
+        </w:numPr>
         <w:rPr>
           <w:i/>
           <w:iCs/>
@@ -476,7 +561,23 @@
         </w:rPr>
       </w:pPr>
       <w:r>
-        <w:t>Two turn</w:t>
+        <w:t>Struggle</w:t>
+      </w:r>
+    </w:p>
+    <w:p>
+      <w:pPr>
+        <w:pStyle w:val="ListParagraph"/>
+        <w:numPr>
+          <w:ilvl w:val="1"/>
+          <w:numId w:val="1"/>
+        </w:numPr>
+        <w:rPr>
+          <w:i/>
+          <w:iCs/>
+        </w:rPr>
+      </w:pPr>
+      <w:r>
+        <w:t>One Hit KO</w:t>
       </w:r>
     </w:p>
     <w:p>
@@ -508,6 +609,38 @@
         </w:rPr>
       </w:pPr>
       <w:r>
+        <w:t>Two Turn Attacks</w:t>
+      </w:r>
+    </w:p>
+    <w:p>
+      <w:pPr>
+        <w:pStyle w:val="ListParagraph"/>
+        <w:numPr>
+          <w:ilvl w:val="1"/>
+          <w:numId w:val="1"/>
+        </w:numPr>
+        <w:rPr>
+          <w:i/>
+          <w:iCs/>
+        </w:rPr>
+      </w:pPr>
+      <w:r>
+        <w:t>Recharge</w:t>
+      </w:r>
+    </w:p>
+    <w:p>
+      <w:pPr>
+        <w:pStyle w:val="ListParagraph"/>
+        <w:numPr>
+          <w:ilvl w:val="1"/>
+          <w:numId w:val="1"/>
+        </w:numPr>
+        <w:rPr>
+          <w:i/>
+          <w:iCs/>
+        </w:rPr>
+      </w:pPr>
+      <w:r>
         <w:t>Lifesteal</w:t>
       </w:r>
     </w:p>
@@ -524,7 +657,23 @@
         </w:rPr>
       </w:pPr>
       <w:r>
-        <w:t>Pure heal</w:t>
+        <w:t>Attack Move</w:t>
+      </w:r>
+    </w:p>
+    <w:p>
+      <w:pPr>
+        <w:pStyle w:val="ListParagraph"/>
+        <w:numPr>
+          <w:ilvl w:val="1"/>
+          <w:numId w:val="1"/>
+        </w:numPr>
+        <w:rPr>
+          <w:i/>
+          <w:iCs/>
+        </w:rPr>
+      </w:pPr>
+      <w:r>
+        <w:t>Flinch</w:t>
       </w:r>
     </w:p>
     <w:p>
@@ -556,30 +705,95 @@
         </w:rPr>
       </w:pPr>
       <w:r>
-        <w:t>Flinch</w:t>
-      </w:r>
-    </w:p>
-    <w:p>
-      <w:pPr>
-        <w:pStyle w:val="ListParagraph"/>
-        <w:numPr>
-          <w:ilvl w:val="1"/>
-          <w:numId w:val="1"/>
-        </w:numPr>
-        <w:rPr>
-          <w:i/>
-          <w:iCs/>
-        </w:rPr>
-      </w:pPr>
-      <w:r>
-        <w:t>Recharge</w:t>
-      </w:r>
-    </w:p>
-    <w:p>
-      <w:pPr>
-        <w:pStyle w:val="ListParagraph"/>
-        <w:numPr>
-          <w:ilvl w:val="1"/>
+        <w:lastRenderedPageBreak/>
+        <w:t>Self Target</w:t>
+      </w:r>
+    </w:p>
+    <w:p>
+      <w:pPr>
+        <w:pStyle w:val="ListParagraph"/>
+        <w:numPr>
+          <w:ilvl w:val="1"/>
+          <w:numId w:val="1"/>
+        </w:numPr>
+        <w:rPr>
+          <w:i/>
+          <w:iCs/>
+        </w:rPr>
+      </w:pPr>
+      <w:r>
+        <w:t>Status</w:t>
+      </w:r>
+    </w:p>
+    <w:p>
+      <w:pPr>
+        <w:pStyle w:val="ListParagraph"/>
+        <w:numPr>
+          <w:ilvl w:val="2"/>
+          <w:numId w:val="1"/>
+        </w:numPr>
+        <w:rPr>
+          <w:i/>
+          <w:iCs/>
+        </w:rPr>
+      </w:pPr>
+      <w:r>
+        <w:t>Paralyze</w:t>
+      </w:r>
+    </w:p>
+    <w:p>
+      <w:pPr>
+        <w:pStyle w:val="ListParagraph"/>
+        <w:numPr>
+          <w:ilvl w:val="2"/>
+          <w:numId w:val="1"/>
+        </w:numPr>
+        <w:rPr>
+          <w:i/>
+          <w:iCs/>
+        </w:rPr>
+      </w:pPr>
+      <w:r>
+        <w:t>Burn</w:t>
+      </w:r>
+    </w:p>
+    <w:p>
+      <w:pPr>
+        <w:pStyle w:val="ListParagraph"/>
+        <w:numPr>
+          <w:ilvl w:val="2"/>
+          <w:numId w:val="1"/>
+        </w:numPr>
+        <w:rPr>
+          <w:i/>
+          <w:iCs/>
+        </w:rPr>
+      </w:pPr>
+      <w:r>
+        <w:t>Sleep</w:t>
+      </w:r>
+    </w:p>
+    <w:p>
+      <w:pPr>
+        <w:pStyle w:val="ListParagraph"/>
+        <w:numPr>
+          <w:ilvl w:val="2"/>
+          <w:numId w:val="1"/>
+        </w:numPr>
+        <w:rPr>
+          <w:i/>
+          <w:iCs/>
+        </w:rPr>
+      </w:pPr>
+      <w:r>
+        <w:t>Frozen</w:t>
+      </w:r>
+    </w:p>
+    <w:p>
+      <w:pPr>
+        <w:pStyle w:val="ListParagraph"/>
+        <w:numPr>
+          <w:ilvl w:val="2"/>
           <w:numId w:val="1"/>
         </w:numPr>
         <w:rPr>
@@ -595,16 +809,16 @@
       <w:pPr>
         <w:pStyle w:val="ListParagraph"/>
         <w:numPr>
-          <w:ilvl w:val="1"/>
-          <w:numId w:val="1"/>
-        </w:numPr>
-        <w:rPr>
-          <w:i/>
-          <w:iCs/>
-        </w:rPr>
-      </w:pPr>
-      <w:r>
-        <w:t>Status</w:t>
+          <w:ilvl w:val="2"/>
+          <w:numId w:val="1"/>
+        </w:numPr>
+        <w:rPr>
+          <w:i/>
+          <w:iCs/>
+        </w:rPr>
+      </w:pPr>
+      <w:r>
+        <w:t>Poison</w:t>
       </w:r>
     </w:p>
     <w:p>
@@ -636,6 +850,102 @@
         </w:rPr>
       </w:pPr>
       <w:r>
+        <w:t>Attack</w:t>
+      </w:r>
+    </w:p>
+    <w:p>
+      <w:pPr>
+        <w:pStyle w:val="ListParagraph"/>
+        <w:numPr>
+          <w:ilvl w:val="2"/>
+          <w:numId w:val="1"/>
+        </w:numPr>
+        <w:rPr>
+          <w:i/>
+          <w:iCs/>
+        </w:rPr>
+      </w:pPr>
+      <w:r>
+        <w:t>Defense</w:t>
+      </w:r>
+    </w:p>
+    <w:p>
+      <w:pPr>
+        <w:pStyle w:val="ListParagraph"/>
+        <w:numPr>
+          <w:ilvl w:val="2"/>
+          <w:numId w:val="1"/>
+        </w:numPr>
+        <w:rPr>
+          <w:i/>
+          <w:iCs/>
+        </w:rPr>
+      </w:pPr>
+      <w:r>
+        <w:t>Special attack</w:t>
+      </w:r>
+    </w:p>
+    <w:p>
+      <w:pPr>
+        <w:pStyle w:val="ListParagraph"/>
+        <w:numPr>
+          <w:ilvl w:val="2"/>
+          <w:numId w:val="1"/>
+        </w:numPr>
+        <w:rPr>
+          <w:i/>
+          <w:iCs/>
+        </w:rPr>
+      </w:pPr>
+      <w:r>
+        <w:t>Special defense</w:t>
+      </w:r>
+    </w:p>
+    <w:p>
+      <w:pPr>
+        <w:pStyle w:val="ListParagraph"/>
+        <w:numPr>
+          <w:ilvl w:val="2"/>
+          <w:numId w:val="1"/>
+        </w:numPr>
+        <w:rPr>
+          <w:i/>
+          <w:iCs/>
+        </w:rPr>
+      </w:pPr>
+      <w:r>
+        <w:t>Speed</w:t>
+      </w:r>
+    </w:p>
+    <w:p>
+      <w:pPr>
+        <w:pStyle w:val="ListParagraph"/>
+        <w:numPr>
+          <w:ilvl w:val="2"/>
+          <w:numId w:val="1"/>
+        </w:numPr>
+        <w:rPr>
+          <w:i/>
+          <w:iCs/>
+        </w:rPr>
+      </w:pPr>
+      <w:r>
+        <w:t>Evasion</w:t>
+      </w:r>
+    </w:p>
+    <w:p>
+      <w:pPr>
+        <w:pStyle w:val="ListParagraph"/>
+        <w:numPr>
+          <w:ilvl w:val="2"/>
+          <w:numId w:val="1"/>
+        </w:numPr>
+        <w:rPr>
+          <w:i/>
+          <w:iCs/>
+        </w:rPr>
+      </w:pPr>
+      <w:r>
         <w:t>Accuracy</w:t>
       </w:r>
     </w:p>
@@ -684,7 +994,6 @@
         </w:rPr>
       </w:pPr>
       <w:r>
-        <w:lastRenderedPageBreak/>
         <w:t>Dark</w:t>
       </w:r>
     </w:p>

</xml_diff>

<commit_message>
[UPDATE] Added healing over time
- Added H.o.T (Aqua Ring)
</commit_message>
<xml_diff>
--- a/Documentation/Objective list.docx
+++ b/Documentation/Objective list.docx
@@ -561,6 +561,22 @@
         </w:rPr>
       </w:pPr>
       <w:r>
+        <w:t>Healing over time</w:t>
+      </w:r>
+    </w:p>
+    <w:p>
+      <w:pPr>
+        <w:pStyle w:val="ListParagraph"/>
+        <w:numPr>
+          <w:ilvl w:val="1"/>
+          <w:numId w:val="1"/>
+        </w:numPr>
+        <w:rPr>
+          <w:i/>
+          <w:iCs/>
+        </w:rPr>
+      </w:pPr>
+      <w:r>
         <w:t>Struggle</w:t>
       </w:r>
     </w:p>
@@ -689,6 +705,7 @@
         </w:rPr>
       </w:pPr>
       <w:r>
+        <w:lastRenderedPageBreak/>
         <w:t>Recoil</w:t>
       </w:r>
     </w:p>
@@ -705,7 +722,6 @@
         </w:rPr>
       </w:pPr>
       <w:r>
-        <w:lastRenderedPageBreak/>
         <w:t>Self Target</w:t>
       </w:r>
     </w:p>

</xml_diff>